<commit_message>
Proposed test-case text format
</commit_message>
<xml_diff>
--- a/lab12/Report/ЛР12.docx
+++ b/lab12/Report/ЛР12.docx
@@ -5975,6 +5975,655 @@
           <w:rFonts w:ascii="Courier New" w:eastAsia="Courier New" w:hAnsi="Courier New" w:cs="Courier New"/>
         </w:rPr>
         <w:t>#endif // MODULES_ZARITSKY_H</w:t>
+      </w:r>
+    </w:p>
+    <w:p>
+      <w:pPr>
+        <w:tabs>
+          <w:tab w:val="center" w:pos="5102"/>
+        </w:tabs>
+        <w:ind w:firstLine="0"/>
+      </w:pPr>
+    </w:p>
+    <w:p>
+      <w:pPr>
+        <w:pStyle w:val="Heading1"/>
+      </w:pPr>
+      <w:r>
+        <w:rPr>
+          <w:b w:val="0"/>
+          <w:bCs w:val="0"/>
+        </w:rPr>
+        <w:lastRenderedPageBreak/>
+        <w:t xml:space="preserve">Аналіз і постановка задачі завдання 2 (додаток </w:t>
+      </w:r>
+      <w:r>
+        <w:rPr>
+          <w:rStyle w:val="CodeChar"/>
+          <w:bCs/>
+        </w:rPr>
+        <w:t>Teacher</w:t>
+      </w:r>
+      <w:r>
+        <w:rPr>
+          <w:b w:val="0"/>
+          <w:bCs w:val="0"/>
+        </w:rPr>
+        <w:t>)</w:t>
+      </w:r>
+    </w:p>
+    <w:p>
+      <w:r>
+        <w:t xml:space="preserve">Мета: Розробити консольний додаток </w:t>
+      </w:r>
+      <w:r>
+        <w:rPr>
+          <w:rStyle w:val="CodeChar"/>
+        </w:rPr>
+        <w:t>Teacher</w:t>
+      </w:r>
+      <w:r>
+        <w:t xml:space="preserve">, який виконуватиме автоматизоване тестування класу </w:t>
+      </w:r>
+      <w:proofErr w:type="spellStart"/>
+      <w:r>
+        <w:rPr>
+          <w:rStyle w:val="CodeChar"/>
+        </w:rPr>
+        <w:t>ClassLab</w:t>
+      </w:r>
+      <w:proofErr w:type="spellEnd"/>
+      <w:r>
+        <w:rPr>
+          <w:rStyle w:val="CodeChar"/>
+          <w:lang w:val="ru-RU"/>
+        </w:rPr>
+        <w:t>12_</w:t>
+      </w:r>
+      <w:proofErr w:type="spellStart"/>
+      <w:r>
+        <w:rPr>
+          <w:rStyle w:val="CodeChar"/>
+        </w:rPr>
+        <w:t>Zaritsky</w:t>
+      </w:r>
+      <w:proofErr w:type="spellEnd"/>
+      <w:r>
+        <w:rPr>
+          <w:lang w:val="ru-RU"/>
+        </w:rPr>
+        <w:t xml:space="preserve"> </w:t>
+      </w:r>
+      <w:r>
+        <w:t xml:space="preserve">та протоколюватиме результати. </w:t>
+      </w:r>
+    </w:p>
+    <w:p>
+      <w:r>
+        <w:t>Функціональні вимоги:</w:t>
+      </w:r>
+    </w:p>
+    <w:p>
+      <w:pPr>
+        <w:pStyle w:val="ListParagraph"/>
+        <w:numPr>
+          <w:ilvl w:val="0"/>
+          <w:numId w:val="10"/>
+        </w:numPr>
+        <w:ind w:left="0" w:firstLine="426"/>
+      </w:pPr>
+      <w:r>
+        <w:t xml:space="preserve">Перевірка розташування файлу </w:t>
+      </w:r>
+      <w:proofErr w:type="spellStart"/>
+      <w:r>
+        <w:t>проєкту</w:t>
+      </w:r>
+      <w:proofErr w:type="spellEnd"/>
+      <w:r>
+        <w:t xml:space="preserve">: Додаток має перевіряти, чи файл </w:t>
+      </w:r>
+      <w:r>
+        <w:rPr>
+          <w:rStyle w:val="CodeChar"/>
+        </w:rPr>
+        <w:t>main</w:t>
+      </w:r>
+      <w:r>
+        <w:rPr>
+          <w:rStyle w:val="CodeChar"/>
+          <w:lang w:val="uk-UA"/>
+        </w:rPr>
+        <w:t>.</w:t>
+      </w:r>
+      <w:proofErr w:type="spellStart"/>
+      <w:r>
+        <w:rPr>
+          <w:rStyle w:val="CodeChar"/>
+        </w:rPr>
+        <w:t>cpp</w:t>
+      </w:r>
+      <w:proofErr w:type="spellEnd"/>
+      <w:r>
+        <w:t xml:space="preserve"> під час компіляції знаходився у теці </w:t>
+      </w:r>
+      <w:r>
+        <w:rPr>
+          <w:rStyle w:val="CodeChar"/>
+          <w:lang w:val="uk-UA"/>
+        </w:rPr>
+        <w:t>\</w:t>
+      </w:r>
+      <w:r>
+        <w:rPr>
+          <w:rStyle w:val="CodeChar"/>
+        </w:rPr>
+        <w:t>Lab</w:t>
+      </w:r>
+      <w:r>
+        <w:rPr>
+          <w:rStyle w:val="CodeChar"/>
+          <w:lang w:val="uk-UA"/>
+        </w:rPr>
+        <w:t>12\</w:t>
+      </w:r>
+      <w:proofErr w:type="spellStart"/>
+      <w:r>
+        <w:rPr>
+          <w:rStyle w:val="CodeChar"/>
+        </w:rPr>
+        <w:t>prj</w:t>
+      </w:r>
+      <w:proofErr w:type="spellEnd"/>
+      <w:r>
+        <w:t xml:space="preserve">. Якщо умова не виконана, додаток повинен видати 100 звукових сигналів та записати рядок "Встановлені вимоги порядку виконання лабораторної роботи порушено!" у текстовий файл </w:t>
+      </w:r>
+      <w:proofErr w:type="spellStart"/>
+      <w:r>
+        <w:rPr>
+          <w:rStyle w:val="CodeChar"/>
+        </w:rPr>
+        <w:t>TestResults</w:t>
+      </w:r>
+      <w:proofErr w:type="spellEnd"/>
+      <w:r>
+        <w:rPr>
+          <w:rStyle w:val="CodeChar"/>
+          <w:lang w:val="ru-RU"/>
+        </w:rPr>
+        <w:t>.</w:t>
+      </w:r>
+      <w:r>
+        <w:rPr>
+          <w:rStyle w:val="CodeChar"/>
+        </w:rPr>
+        <w:t>txt</w:t>
+      </w:r>
+      <w:r>
+        <w:t xml:space="preserve">. </w:t>
+      </w:r>
+    </w:p>
+    <w:p>
+      <w:pPr>
+        <w:pStyle w:val="ListParagraph"/>
+        <w:numPr>
+          <w:ilvl w:val="0"/>
+          <w:numId w:val="10"/>
+        </w:numPr>
+        <w:ind w:left="0" w:firstLine="426"/>
+      </w:pPr>
+      <w:proofErr w:type="spellStart"/>
+      <w:r>
+        <w:t>Unit</w:t>
+      </w:r>
+      <w:proofErr w:type="spellEnd"/>
+      <w:r>
+        <w:t xml:space="preserve">-тестування класу </w:t>
+      </w:r>
+      <w:proofErr w:type="spellStart"/>
+      <w:r>
+        <w:rPr>
+          <w:rStyle w:val="CodeChar"/>
+        </w:rPr>
+        <w:t>ClassLab</w:t>
+      </w:r>
+      <w:proofErr w:type="spellEnd"/>
+      <w:r>
+        <w:rPr>
+          <w:rStyle w:val="CodeChar"/>
+          <w:lang w:val="uk-UA"/>
+        </w:rPr>
+        <w:t>12_</w:t>
+      </w:r>
+      <w:proofErr w:type="spellStart"/>
+      <w:r>
+        <w:rPr>
+          <w:rStyle w:val="CodeChar"/>
+        </w:rPr>
+        <w:t>Zaritsky</w:t>
+      </w:r>
+      <w:proofErr w:type="spellEnd"/>
+      <w:r>
+        <w:t xml:space="preserve">: Якщо файл </w:t>
+      </w:r>
+      <w:r>
+        <w:rPr>
+          <w:rStyle w:val="CodeChar"/>
+        </w:rPr>
+        <w:t>main</w:t>
+      </w:r>
+      <w:r>
+        <w:rPr>
+          <w:rStyle w:val="CodeChar"/>
+          <w:lang w:val="uk-UA"/>
+        </w:rPr>
+        <w:t>.</w:t>
+      </w:r>
+      <w:proofErr w:type="spellStart"/>
+      <w:r>
+        <w:rPr>
+          <w:rStyle w:val="CodeChar"/>
+        </w:rPr>
+        <w:t>cpp</w:t>
+      </w:r>
+      <w:proofErr w:type="spellEnd"/>
+      <w:r>
+        <w:t xml:space="preserve"> знаходиться у </w:t>
+      </w:r>
+      <w:r>
+        <w:rPr>
+          <w:rStyle w:val="CodeChar"/>
+          <w:lang w:val="uk-UA"/>
+        </w:rPr>
+        <w:t>\</w:t>
+      </w:r>
+      <w:r>
+        <w:rPr>
+          <w:rStyle w:val="CodeChar"/>
+        </w:rPr>
+        <w:t>Lab</w:t>
+      </w:r>
+      <w:r>
+        <w:rPr>
+          <w:rStyle w:val="CodeChar"/>
+          <w:lang w:val="uk-UA"/>
+        </w:rPr>
+        <w:t>12\</w:t>
+      </w:r>
+      <w:proofErr w:type="spellStart"/>
+      <w:r>
+        <w:rPr>
+          <w:rStyle w:val="CodeChar"/>
+        </w:rPr>
+        <w:t>prj</w:t>
+      </w:r>
+      <w:proofErr w:type="spellEnd"/>
+      <w:r>
+        <w:t xml:space="preserve">, додаток створює об'єкт класу </w:t>
+      </w:r>
+      <w:proofErr w:type="spellStart"/>
+      <w:r>
+        <w:rPr>
+          <w:rStyle w:val="CodeChar"/>
+        </w:rPr>
+        <w:t>ClassLab</w:t>
+      </w:r>
+      <w:proofErr w:type="spellEnd"/>
+      <w:r>
+        <w:rPr>
+          <w:rStyle w:val="CodeChar"/>
+          <w:lang w:val="uk-UA"/>
+        </w:rPr>
+        <w:t>12_</w:t>
+      </w:r>
+      <w:proofErr w:type="spellStart"/>
+      <w:r>
+        <w:rPr>
+          <w:rStyle w:val="CodeChar"/>
+        </w:rPr>
+        <w:t>Zaritsky</w:t>
+      </w:r>
+      <w:proofErr w:type="spellEnd"/>
+      <w:r>
+        <w:t xml:space="preserve"> із заголовкового файлу </w:t>
+      </w:r>
+      <w:proofErr w:type="spellStart"/>
+      <w:r>
+        <w:rPr>
+          <w:rStyle w:val="CodeChar"/>
+        </w:rPr>
+        <w:t>ModulesZaritsky</w:t>
+      </w:r>
+      <w:proofErr w:type="spellEnd"/>
+      <w:r>
+        <w:rPr>
+          <w:rStyle w:val="CodeChar"/>
+          <w:lang w:val="uk-UA"/>
+        </w:rPr>
+        <w:t>.</w:t>
+      </w:r>
+      <w:r>
+        <w:rPr>
+          <w:rStyle w:val="CodeChar"/>
+        </w:rPr>
+        <w:t>h</w:t>
+      </w:r>
+      <w:r>
+        <w:t xml:space="preserve">. Виконує </w:t>
+      </w:r>
+      <w:proofErr w:type="spellStart"/>
+      <w:r>
+        <w:t>unit</w:t>
+      </w:r>
+      <w:proofErr w:type="spellEnd"/>
+      <w:r>
+        <w:t>-тестування цього об'єкта за тест-</w:t>
+      </w:r>
+      <w:proofErr w:type="spellStart"/>
+      <w:r>
+        <w:t>сьютами</w:t>
+      </w:r>
+      <w:proofErr w:type="spellEnd"/>
+      <w:r>
+        <w:t xml:space="preserve"> із теки </w:t>
+      </w:r>
+      <w:r>
+        <w:rPr>
+          <w:rStyle w:val="CodeChar"/>
+          <w:lang w:val="uk-UA"/>
+        </w:rPr>
+        <w:t>\</w:t>
+      </w:r>
+      <w:r>
+        <w:rPr>
+          <w:rStyle w:val="CodeChar"/>
+        </w:rPr>
+        <w:t>Lab</w:t>
+      </w:r>
+      <w:r>
+        <w:rPr>
+          <w:rStyle w:val="CodeChar"/>
+          <w:lang w:val="uk-UA"/>
+        </w:rPr>
+        <w:t>12\</w:t>
+      </w:r>
+      <w:proofErr w:type="spellStart"/>
+      <w:r>
+        <w:rPr>
+          <w:rStyle w:val="CodeChar"/>
+        </w:rPr>
+        <w:t>TestSuite</w:t>
+      </w:r>
+      <w:proofErr w:type="spellEnd"/>
+      <w:r>
+        <w:rPr>
+          <w:rStyle w:val="CodeChar"/>
+          <w:lang w:val="uk-UA"/>
+        </w:rPr>
+        <w:t>\</w:t>
+      </w:r>
+      <w:r>
+        <w:t xml:space="preserve">. Протоколює результати тестування у текстовий файл </w:t>
+      </w:r>
+      <w:r>
+        <w:rPr>
+          <w:rStyle w:val="CodeChar"/>
+          <w:lang w:val="uk-UA"/>
+        </w:rPr>
+        <w:t>\</w:t>
+      </w:r>
+      <w:r>
+        <w:rPr>
+          <w:rStyle w:val="CodeChar"/>
+        </w:rPr>
+        <w:t>Lab</w:t>
+      </w:r>
+      <w:r>
+        <w:rPr>
+          <w:rStyle w:val="CodeChar"/>
+          <w:lang w:val="uk-UA"/>
+        </w:rPr>
+        <w:t>12\</w:t>
+      </w:r>
+      <w:proofErr w:type="spellStart"/>
+      <w:r>
+        <w:rPr>
+          <w:rStyle w:val="CodeChar"/>
+        </w:rPr>
+        <w:t>TestSuiteTestResults</w:t>
+      </w:r>
+      <w:proofErr w:type="spellEnd"/>
+      <w:r>
+        <w:rPr>
+          <w:rStyle w:val="CodeChar"/>
+          <w:lang w:val="uk-UA"/>
+        </w:rPr>
+        <w:t>.</w:t>
+      </w:r>
+      <w:r>
+        <w:rPr>
+          <w:rStyle w:val="CodeChar"/>
+        </w:rPr>
+        <w:t>txt</w:t>
+      </w:r>
+      <w:r>
+        <w:t xml:space="preserve">. </w:t>
+      </w:r>
+    </w:p>
+    <w:p>
+      <w:pPr>
+        <w:ind w:firstLine="708"/>
+      </w:pPr>
+      <w:r>
+        <w:t>Формат тест-кейсів:</w:t>
+      </w:r>
+      <w:r>
+        <w:rPr>
+          <w:lang w:val="ru-RU"/>
+        </w:rPr>
+        <w:t xml:space="preserve"> </w:t>
+      </w:r>
+      <w:r>
+        <w:t xml:space="preserve">Для додатку </w:t>
+      </w:r>
+      <w:r>
+        <w:rPr>
+          <w:rStyle w:val="CodeChar"/>
+        </w:rPr>
+        <w:t>Teacher</w:t>
+      </w:r>
+      <w:r>
+        <w:t xml:space="preserve"> я розробив спеціальний формат тест-кейсів, де кожен кейс має наступну структуру:</w:t>
+      </w:r>
+    </w:p>
+    <w:p>
+      <w:pPr>
+        <w:pStyle w:val="Code"/>
+        <w:numPr>
+          <w:ilvl w:val="0"/>
+          <w:numId w:val="0"/>
+        </w:numPr>
+        <w:ind w:firstLine="709"/>
+        <w:rPr>
+          <w:rFonts w:ascii="Courier New" w:hAnsi="Courier New" w:cs="Courier New"/>
+        </w:rPr>
+      </w:pPr>
+      <w:proofErr w:type="spellStart"/>
+      <w:r>
+        <w:rPr>
+          <w:rFonts w:ascii="Courier New" w:hAnsi="Courier New" w:cs="Courier New"/>
+        </w:rPr>
+        <w:t>Test</w:t>
+      </w:r>
+      <w:proofErr w:type="spellEnd"/>
+      <w:r>
+        <w:rPr>
+          <w:rFonts w:ascii="Courier New" w:hAnsi="Courier New" w:cs="Courier New"/>
+        </w:rPr>
+        <w:t xml:space="preserve"> </w:t>
+      </w:r>
+      <w:proofErr w:type="spellStart"/>
+      <w:r>
+        <w:rPr>
+          <w:rFonts w:ascii="Courier New" w:hAnsi="Courier New" w:cs="Courier New"/>
+        </w:rPr>
+        <w:t>Case</w:t>
+      </w:r>
+      <w:proofErr w:type="spellEnd"/>
+      <w:r>
+        <w:rPr>
+          <w:rFonts w:ascii="Courier New" w:hAnsi="Courier New" w:cs="Courier New"/>
+        </w:rPr>
+        <w:t xml:space="preserve"> ID: TC_XXX</w:t>
+      </w:r>
+    </w:p>
+    <w:p>
+      <w:pPr>
+        <w:pStyle w:val="Code"/>
+        <w:numPr>
+          <w:ilvl w:val="0"/>
+          <w:numId w:val="0"/>
+        </w:numPr>
+        <w:ind w:firstLine="709"/>
+        <w:rPr>
+          <w:rFonts w:ascii="Courier New" w:hAnsi="Courier New" w:cs="Courier New"/>
+        </w:rPr>
+      </w:pPr>
+      <w:proofErr w:type="spellStart"/>
+      <w:r>
+        <w:rPr>
+          <w:rFonts w:ascii="Courier New" w:hAnsi="Courier New" w:cs="Courier New"/>
+        </w:rPr>
+        <w:t>Action</w:t>
+      </w:r>
+      <w:proofErr w:type="spellEnd"/>
+      <w:r>
+        <w:rPr>
+          <w:rFonts w:ascii="Courier New" w:hAnsi="Courier New" w:cs="Courier New"/>
+        </w:rPr>
+        <w:t>: Опис дії, що тестується</w:t>
+      </w:r>
+    </w:p>
+    <w:p>
+      <w:pPr>
+        <w:pStyle w:val="Code"/>
+        <w:numPr>
+          <w:ilvl w:val="0"/>
+          <w:numId w:val="0"/>
+        </w:numPr>
+        <w:ind w:firstLine="709"/>
+        <w:rPr>
+          <w:rFonts w:ascii="Courier New" w:hAnsi="Courier New" w:cs="Courier New"/>
+        </w:rPr>
+      </w:pPr>
+      <w:proofErr w:type="spellStart"/>
+      <w:r>
+        <w:rPr>
+          <w:rFonts w:ascii="Courier New" w:hAnsi="Courier New" w:cs="Courier New"/>
+        </w:rPr>
+        <w:t>Expected</w:t>
+      </w:r>
+      <w:proofErr w:type="spellEnd"/>
+      <w:r>
+        <w:rPr>
+          <w:rFonts w:ascii="Courier New" w:hAnsi="Courier New" w:cs="Courier New"/>
+        </w:rPr>
+        <w:t xml:space="preserve"> </w:t>
+      </w:r>
+      <w:proofErr w:type="spellStart"/>
+      <w:r>
+        <w:rPr>
+          <w:rFonts w:ascii="Courier New" w:hAnsi="Courier New" w:cs="Courier New"/>
+        </w:rPr>
+        <w:t>Result</w:t>
+      </w:r>
+      <w:proofErr w:type="spellEnd"/>
+      <w:r>
+        <w:rPr>
+          <w:rFonts w:ascii="Courier New" w:hAnsi="Courier New" w:cs="Courier New"/>
+        </w:rPr>
+        <w:t>: Очікуваний результат</w:t>
+      </w:r>
+    </w:p>
+    <w:p>
+      <w:pPr>
+        <w:pStyle w:val="Code"/>
+        <w:numPr>
+          <w:ilvl w:val="0"/>
+          <w:numId w:val="0"/>
+        </w:numPr>
+        <w:tabs>
+          <w:tab w:val="left" w:pos="4063"/>
+        </w:tabs>
+        <w:ind w:firstLine="709"/>
+        <w:rPr>
+          <w:rFonts w:ascii="Courier New" w:hAnsi="Courier New" w:cs="Courier New"/>
+        </w:rPr>
+      </w:pPr>
+      <w:proofErr w:type="spellStart"/>
+      <w:r>
+        <w:rPr>
+          <w:rFonts w:ascii="Courier New" w:hAnsi="Courier New" w:cs="Courier New"/>
+        </w:rPr>
+        <w:t>Test</w:t>
+      </w:r>
+      <w:proofErr w:type="spellEnd"/>
+      <w:r>
+        <w:rPr>
+          <w:rFonts w:ascii="Courier New" w:hAnsi="Courier New" w:cs="Courier New"/>
+        </w:rPr>
+        <w:t xml:space="preserve"> </w:t>
+      </w:r>
+      <w:proofErr w:type="spellStart"/>
+      <w:r>
+        <w:rPr>
+          <w:rFonts w:ascii="Courier New" w:hAnsi="Courier New" w:cs="Courier New"/>
+        </w:rPr>
+        <w:t>Result</w:t>
+      </w:r>
+      <w:proofErr w:type="spellEnd"/>
+      <w:r>
+        <w:rPr>
+          <w:rFonts w:ascii="Courier New" w:hAnsi="Courier New" w:cs="Courier New"/>
+        </w:rPr>
+        <w:t>: PASS/FAIL</w:t>
+      </w:r>
+      <w:r>
+        <w:rPr>
+          <w:rFonts w:ascii="Courier New" w:hAnsi="Courier New" w:cs="Courier New"/>
+        </w:rPr>
+        <w:tab/>
+      </w:r>
+    </w:p>
+    <w:p>
+      <w:r>
+        <w:t xml:space="preserve">Цей формат дозволяє легко </w:t>
+      </w:r>
+      <w:proofErr w:type="spellStart"/>
+      <w:r>
+        <w:t>парсити</w:t>
+      </w:r>
+      <w:proofErr w:type="spellEnd"/>
+      <w:r>
+        <w:t xml:space="preserve"> текстові файли з тест-кейсами та обробляти їх у коді. Кожен елемент розділяється новим рядком, а різні тест-кейси можуть бути розділені порожнім рядком для кращої читабельності.</w:t>
+      </w:r>
+    </w:p>
+    <w:p>
+      <w:r>
+        <w:t xml:space="preserve">Протокол читання тест-кейсів реалізовано в класі </w:t>
+      </w:r>
+      <w:proofErr w:type="spellStart"/>
+      <w:r>
+        <w:rPr>
+          <w:rFonts w:ascii="Courier New" w:hAnsi="Courier New" w:cs="Courier New"/>
+          <w:sz w:val="20"/>
+          <w:szCs w:val="20"/>
+        </w:rPr>
+        <w:t>TestSuiteProcessor</w:t>
+      </w:r>
+      <w:proofErr w:type="spellEnd"/>
+      <w:r>
+        <w:t>, який аналізує файл рядок за рядком, виявляє ключові слова і формує структури даних для подальшої обробки і виконання тестів.</w:t>
       </w:r>
     </w:p>
     <w:p>

</xml_diff>